<commit_message>
Refactor code structure and remove redundant code blocks for improved readability and maintainability
</commit_message>
<xml_diff>
--- a/storage/app/templates/cargo-laptop.docx
+++ b/storage/app/templates/cargo-laptop.docx
@@ -19,61 +19,94 @@
           <w:sz w:val="20"/>
           <w:szCs w:val="20"/>
         </w:rPr>
-        <w:drawing>
-          <wp:anchor distT="0" distB="0" distL="114300" distR="114300" simplePos="0" relativeHeight="251660288" behindDoc="0" locked="0" layoutInCell="1" allowOverlap="1" wp14:anchorId="7D22E318" wp14:editId="5E6B81A8">
-            <wp:simplePos x="0" y="0"/>
-            <wp:positionH relativeFrom="column">
-              <wp:posOffset>3034665</wp:posOffset>
-            </wp:positionH>
-            <wp:positionV relativeFrom="paragraph">
-              <wp:posOffset>-124460</wp:posOffset>
-            </wp:positionV>
-            <wp:extent cx="2505075" cy="819150"/>
-            <wp:effectExtent l="0" t="0" r="0" b="0"/>
-            <wp:wrapNone/>
-            <wp:docPr id="1" name="Imagen 1"/>
-            <wp:cNvGraphicFramePr>
-              <a:graphicFrameLocks xmlns:a="http://schemas.openxmlformats.org/drawingml/2006/main" noChangeAspect="1"/>
-            </wp:cNvGraphicFramePr>
-            <a:graphic xmlns:a="http://schemas.openxmlformats.org/drawingml/2006/main">
-              <a:graphicData uri="http://schemas.openxmlformats.org/drawingml/2006/picture">
-                <pic:pic xmlns:pic="http://schemas.openxmlformats.org/drawingml/2006/picture">
-                  <pic:nvPicPr>
-                    <pic:cNvPr id="1" name="Imagen 1"/>
-                    <pic:cNvPicPr/>
-                  </pic:nvPicPr>
-                  <pic:blipFill>
-                    <a:blip r:embed="rId5">
-                      <a:extLst>
-                        <a:ext uri="{28A0092B-C50C-407E-A947-70E740481C1C}">
-                          <a14:useLocalDpi xmlns:a14="http://schemas.microsoft.com/office/drawing/2010/main" val="0"/>
-                        </a:ext>
-                      </a:extLst>
-                    </a:blip>
-                    <a:stretch>
-                      <a:fillRect/>
-                    </a:stretch>
-                  </pic:blipFill>
-                  <pic:spPr>
-                    <a:xfrm>
-                      <a:off x="0" y="0"/>
-                      <a:ext cx="2505075" cy="819150"/>
-                    </a:xfrm>
-                    <a:prstGeom prst="rect">
-                      <a:avLst/>
-                    </a:prstGeom>
-                  </pic:spPr>
-                </pic:pic>
-              </a:graphicData>
-            </a:graphic>
-            <wp14:sizeRelH relativeFrom="page">
-              <wp14:pctWidth>0</wp14:pctWidth>
-            </wp14:sizeRelH>
-            <wp14:sizeRelV relativeFrom="page">
-              <wp14:pctHeight>0</wp14:pctHeight>
-            </wp14:sizeRelV>
-          </wp:anchor>
-        </w:drawing>
+        <mc:AlternateContent>
+          <mc:Choice Requires="wps">
+            <w:drawing>
+              <wp:anchor distT="0" distB="0" distL="114300" distR="114300" simplePos="0" relativeHeight="251660288" behindDoc="0" locked="0" layoutInCell="1" allowOverlap="1" wp14:anchorId="5A7BAAD9" wp14:editId="1EA70A3C">
+                <wp:simplePos x="0" y="0"/>
+                <wp:positionH relativeFrom="column">
+                  <wp:posOffset>2897505</wp:posOffset>
+                </wp:positionH>
+                <wp:positionV relativeFrom="paragraph">
+                  <wp:posOffset>-71120</wp:posOffset>
+                </wp:positionV>
+                <wp:extent cx="2682240" cy="937260"/>
+                <wp:effectExtent l="0" t="0" r="3810" b="0"/>
+                <wp:wrapNone/>
+                <wp:docPr id="1" name="Cuadro de texto 1"/>
+                <wp:cNvGraphicFramePr/>
+                <a:graphic xmlns:a="http://schemas.openxmlformats.org/drawingml/2006/main">
+                  <a:graphicData uri="http://schemas.microsoft.com/office/word/2010/wordprocessingShape">
+                    <wps:wsp>
+                      <wps:cNvSpPr txBox="1"/>
+                      <wps:spPr>
+                        <a:xfrm>
+                          <a:off x="0" y="0"/>
+                          <a:ext cx="2682240" cy="937260"/>
+                        </a:xfrm>
+                        <a:prstGeom prst="rect">
+                          <a:avLst/>
+                        </a:prstGeom>
+                        <a:solidFill>
+                          <a:schemeClr val="lt1"/>
+                        </a:solidFill>
+                        <a:ln w="6350">
+                          <a:noFill/>
+                        </a:ln>
+                      </wps:spPr>
+                      <wps:txbx>
+                        <w:txbxContent>
+                          <w:p>
+                            <w:r>
+                              <w:rPr>
+                                <w:rFonts w:ascii="Arial" w:hAnsi="Arial" w:cs="Arial"/>
+                                <w:b/>
+                                <w:sz w:val="20"/>
+                                <w:szCs w:val="20"/>
+                              </w:rPr>
+                              <w:t>${logo}</w:t>
+                            </w:r>
+                          </w:p>
+                        </w:txbxContent>
+                      </wps:txbx>
+                      <wps:bodyPr rot="0" spcFirstLastPara="0" vertOverflow="overflow" horzOverflow="overflow" vert="horz" wrap="square" lIns="91440" tIns="45720" rIns="91440" bIns="45720" numCol="1" spcCol="0" rtlCol="0" fromWordArt="0" anchor="t" anchorCtr="0" forceAA="0" compatLnSpc="1">
+                        <a:prstTxWarp prst="textNoShape">
+                          <a:avLst/>
+                        </a:prstTxWarp>
+                        <a:noAutofit/>
+                      </wps:bodyPr>
+                    </wps:wsp>
+                  </a:graphicData>
+                </a:graphic>
+              </wp:anchor>
+            </w:drawing>
+          </mc:Choice>
+          <mc:Fallback>
+            <w:pict>
+              <v:shapetype w14:anchorId="5A7BAAD9" id="_x0000_t202" coordsize="21600,21600" o:spt="202" path="m,l,21600r21600,l21600,xe">
+                <v:stroke joinstyle="miter"/>
+                <v:path gradientshapeok="t" o:connecttype="rect"/>
+              </v:shapetype>
+              <v:shape id="Cuadro de texto 1" o:spid="_x0000_s1026" type="#_x0000_t202" style="position:absolute;left:0;text-align:left;margin-left:228.15pt;margin-top:-5.6pt;width:211.2pt;height:73.8pt;z-index:251660288;visibility:visible;mso-wrap-style:square;mso-wrap-distance-left:9pt;mso-wrap-distance-top:0;mso-wrap-distance-right:9pt;mso-wrap-distance-bottom:0;mso-position-horizontal:absolute;mso-position-horizontal-relative:text;mso-position-vertical:absolute;mso-position-vertical-relative:text;v-text-anchor:top" o:gfxdata="UEsDBBQABgAIAAAAIQC2gziS/gAAAOEBAAATAAAAW0NvbnRlbnRfVHlwZXNdLnhtbJSRQU7DMBBF&#10;90jcwfIWJU67QAgl6YK0S0CoHGBkTxKLZGx5TGhvj5O2G0SRWNoz/78nu9wcxkFMGNg6quQqL6RA&#10;0s5Y6ir5vt9lD1JwBDIwOMJKHpHlpr69KfdHjyxSmriSfYz+USnWPY7AufNIadK6MEJMx9ApD/oD&#10;OlTrorhX2lFEilmcO2RdNtjC5xDF9pCuTyYBB5bi6bQ4syoJ3g9WQ0ymaiLzg5KdCXlKLjvcW893&#10;SUOqXwnz5DrgnHtJTxOsQfEKIT7DmDSUCaxw7Rqn8787ZsmRM9e2VmPeBN4uqYvTtW7jvijg9N/y&#10;JsXecLq0q+WD6m8AAAD//wMAUEsDBBQABgAIAAAAIQA4/SH/1gAAAJQBAAALAAAAX3JlbHMvLnJl&#10;bHOkkMFqwzAMhu+DvYPRfXGawxijTi+j0GvpHsDYimMaW0Yy2fr2M4PBMnrbUb/Q94l/f/hMi1qR&#10;JVI2sOt6UJgd+ZiDgffL8ekFlFSbvV0oo4EbChzGx4f9GRdb25HMsYhqlCwG5lrLq9biZkxWOiqY&#10;22YiTra2kYMu1l1tQD30/bPm3wwYN0x18gb45AdQl1tp5j/sFB2T0FQ7R0nTNEV3j6o9feQzro1i&#10;OWA14Fm+Q8a1a8+Bvu/d/dMb2JY5uiPbhG/ktn4cqGU/er3pcvwCAAD//wMAUEsDBBQABgAIAAAA&#10;IQAbunnALQIAAFQEAAAOAAAAZHJzL2Uyb0RvYy54bWysVN9v2jAQfp+0/8Hy+wiklLYRoWJUTJNQ&#10;W4lOfTaOA5Ecn2cfJOyv39kJlHZ7mvbi3PnO9+P77jK9b2vNDsr5CkzOR4MhZ8pIKCqzzfmPl+WX&#10;W848ClMIDUbl/Kg8v599/jRtbKZS2IEulGMUxPissTnfIdosSbzcqVr4AVhlyFiCqwWS6rZJ4URD&#10;0WudpMPhJGnAFdaBVN7T7UNn5LMYvyyVxKey9AqZzjnVhvF08dyEM5lNRbZ1wu4q2Zch/qGKWlSG&#10;kp5DPQgUbO+qP0LVlXTgocSBhDqBsqykij1QN6Phh27WO2FV7IXA8fYMk/9/YeXjYW2fHcP2K7RE&#10;YACksT7zdBn6aUtXhy9VyshOEB7PsKkWmaTLdHKbpmMySbLdXd2kk4hr8vbaOo/fFNQsCDl3REtE&#10;SxxWHikjuZ5cQjIPuiqWldZRCaOgFtqxgyASNcYa6cU7L21Yk/PJ1fUwBjYQnneRtaEEbz0FCdtN&#10;2ze6geJI/TvoRsNbuayoyJXw+CwczQL1RfONT3SUGigJ9BJnO3C//nYf/IkisnLW0Gzl3P/cC6c4&#10;098NkXc3Gge4MCrj65uUFHdp2VxazL5eAHU+ok2yMorBH/VJLB3Ur7QG85CVTMJIyp1zPIkL7Cae&#10;1kiq+Tw60fhZgSuztjKEDkgHCl7aV+FszxMSw49wmkKRfaCr8w0vDcz3CGUVuQwAd6j2uNPoRor7&#10;NQu7calHr7efwew3AAAA//8DAFBLAwQUAAYACAAAACEAbl1aluMAAAALAQAADwAAAGRycy9kb3du&#10;cmV2LnhtbEyPy26DMBBF95XyD9ZE6qZKDCEBRDFRVfUhddfQh7pz8ARQ8BhhB+jf1121y9E9uvdM&#10;vp91x0YcbGtIQLgOgCFVRrVUC3grH1cpMOskKdkZQgHfaGFfLK5ymSkz0SuOB1czX0I2kwIa5/qM&#10;c1s1qKVdmx7JZyczaOn8OdRcDXLy5brjmyCIuZYt+YVG9njfYHU+XLSAr5v688XOT+9TtIv6h+ex&#10;TD5UKcT1cr67BeZwdn8w/Op7dSi809FcSFnWCdju4sijAlZhuAHmiTRJE2BHj0bxFniR8/8/FD8A&#10;AAD//wMAUEsBAi0AFAAGAAgAAAAhALaDOJL+AAAA4QEAABMAAAAAAAAAAAAAAAAAAAAAAFtDb250&#10;ZW50X1R5cGVzXS54bWxQSwECLQAUAAYACAAAACEAOP0h/9YAAACUAQAACwAAAAAAAAAAAAAAAAAv&#10;AQAAX3JlbHMvLnJlbHNQSwECLQAUAAYACAAAACEAG7p5wC0CAABUBAAADgAAAAAAAAAAAAAAAAAu&#10;AgAAZHJzL2Uyb0RvYy54bWxQSwECLQAUAAYACAAAACEAbl1aluMAAAALAQAADwAAAAAAAAAAAAAA&#10;AACHBAAAZHJzL2Rvd25yZXYueG1sUEsFBgAAAAAEAAQA8wAAAJcFAAAAAA==&#10;" fillcolor="white [3201]" stroked="f" strokeweight=".5pt">
+                <v:textbox>
+                  <w:txbxContent>
+                    <w:p>
+                      <w:r>
+                        <w:rPr>
+                          <w:rFonts w:ascii="Arial" w:hAnsi="Arial" w:cs="Arial"/>
+                          <w:b/>
+                          <w:sz w:val="20"/>
+                          <w:szCs w:val="20"/>
+                        </w:rPr>
+                        <w:t>${logo}</w:t>
+                      </w:r>
+                    </w:p>
+                  </w:txbxContent>
+                </v:textbox>
+              </v:shape>
+            </w:pict>
+          </mc:Fallback>
+        </mc:AlternateContent>
       </w:r>
       <w:r>
         <w:rPr>
@@ -120,17 +153,15 @@
         </w:rPr>
         <w:t>}</w:t>
       </w:r>
-    </w:p>
-    <w:p>
-      <w:pPr>
-        <w:jc w:val="both"/>
-        <w:rPr>
-          <w:rFonts w:ascii="Arial" w:hAnsi="Arial" w:cs="Arial"/>
-          <w:b/>
-          <w:sz w:val="20"/>
-          <w:szCs w:val="20"/>
-        </w:rPr>
-      </w:pPr>
+      <w:r>
+        <w:rPr>
+          <w:rFonts w:ascii="Arial" w:hAnsi="Arial" w:cs="Arial"/>
+          <w:sz w:val="20"/>
+          <w:szCs w:val="20"/>
+          <w:lang w:val="es-PE"/>
+        </w:rPr>
+        <w:t xml:space="preserve">                                                          </w:t>
+      </w:r>
     </w:p>
     <w:p>
       <w:pPr>
@@ -169,16 +200,27 @@
           <w:sz w:val="20"/>
           <w:szCs w:val="20"/>
         </w:rPr>
-        <w:t>CECHRIZA</w:t>
-      </w:r>
-      <w:r>
-        <w:rPr>
-          <w:rFonts w:ascii="Arial" w:hAnsi="Arial" w:cs="Arial"/>
-          <w:b/>
-          <w:sz w:val="20"/>
-          <w:szCs w:val="20"/>
-        </w:rPr>
-        <w:t xml:space="preserve"> SAC</w:t>
+        <w:t>${</w:t>
+      </w:r>
+      <w:proofErr w:type="spellStart"/>
+      <w:r>
+        <w:rPr>
+          <w:rFonts w:ascii="Arial" w:hAnsi="Arial" w:cs="Arial"/>
+          <w:b/>
+          <w:sz w:val="20"/>
+          <w:szCs w:val="20"/>
+        </w:rPr>
+        <w:t>company</w:t>
+      </w:r>
+      <w:proofErr w:type="spellEnd"/>
+      <w:r>
+        <w:rPr>
+          <w:rFonts w:ascii="Arial" w:hAnsi="Arial" w:cs="Arial"/>
+          <w:b/>
+          <w:sz w:val="20"/>
+          <w:szCs w:val="20"/>
+        </w:rPr>
+        <w:t>}</w:t>
       </w:r>
     </w:p>
     <w:p>

</xml_diff>